<commit_message>
Update Google API key and add TAAS BOT IDEAS document link
</commit_message>
<xml_diff>
--- a/TAAS ChatBot/TAAS BOT IDEAS.docx
+++ b/TAAS ChatBot/TAAS BOT IDEAS.docx
@@ -133,6 +133,171 @@
         </w:rPr>
         <w:t>All the quiz q and their content</w:t>
       </w:r>
+    </w:p>
+    <w:p>
+      <w:pPr>
+        <w:pStyle w:val="ListParagraph"/>
+        <w:numPr>
+          <w:ilvl w:val="0"/>
+          <w:numId w:val="3"/>
+        </w:numPr>
+        <w:rPr>
+          <w:sz w:val="36"/>
+          <w:szCs w:val="36"/>
+        </w:rPr>
+      </w:pPr>
+      <w:r>
+        <w:rPr>
+          <w:sz w:val="36"/>
+          <w:szCs w:val="36"/>
+        </w:rPr>
+        <w:t>I want the detailed writing if resumes from 1</w:t>
+      </w:r>
+      <w:r>
+        <w:rPr>
+          <w:sz w:val="36"/>
+          <w:szCs w:val="36"/>
+          <w:vertAlign w:val="superscript"/>
+        </w:rPr>
+        <w:t>st</w:t>
+      </w:r>
+      <w:r>
+        <w:rPr>
+          <w:sz w:val="36"/>
+          <w:szCs w:val="36"/>
+        </w:rPr>
+        <w:t xml:space="preserve"> year in doc.</w:t>
+      </w:r>
+    </w:p>
+    <w:p>
+      <w:pPr>
+        <w:pStyle w:val="ListParagraph"/>
+        <w:numPr>
+          <w:ilvl w:val="0"/>
+          <w:numId w:val="3"/>
+        </w:numPr>
+        <w:rPr>
+          <w:sz w:val="36"/>
+          <w:szCs w:val="36"/>
+        </w:rPr>
+      </w:pPr>
+      <w:r>
+        <w:rPr>
+          <w:sz w:val="36"/>
+          <w:szCs w:val="36"/>
+        </w:rPr>
+        <w:t xml:space="preserve">details of every </w:t>
+      </w:r>
+      <w:proofErr w:type="spellStart"/>
+      <w:r>
+        <w:rPr>
+          <w:sz w:val="36"/>
+          <w:szCs w:val="36"/>
+        </w:rPr>
+        <w:t>taas</w:t>
+      </w:r>
+      <w:proofErr w:type="spellEnd"/>
+      <w:r>
+        <w:rPr>
+          <w:sz w:val="36"/>
+          <w:szCs w:val="36"/>
+        </w:rPr>
+        <w:t xml:space="preserve"> member in chatbot-</w:t>
+      </w:r>
+      <w:proofErr w:type="spellStart"/>
+      <w:r>
+        <w:rPr>
+          <w:sz w:val="36"/>
+          <w:szCs w:val="36"/>
+        </w:rPr>
+        <w:t>includeing</w:t>
+      </w:r>
+      <w:proofErr w:type="spellEnd"/>
+      <w:r>
+        <w:rPr>
+          <w:sz w:val="36"/>
+          <w:szCs w:val="36"/>
+        </w:rPr>
+        <w:t xml:space="preserve"> teachers, </w:t>
+      </w:r>
+      <w:proofErr w:type="spellStart"/>
+      <w:r>
+        <w:rPr>
+          <w:sz w:val="36"/>
+          <w:szCs w:val="36"/>
+        </w:rPr>
+        <w:t>eb</w:t>
+      </w:r>
+      <w:proofErr w:type="spellEnd"/>
+      <w:r>
+        <w:rPr>
+          <w:sz w:val="36"/>
+          <w:szCs w:val="36"/>
+        </w:rPr>
+        <w:t xml:space="preserve">, core, team and ex </w:t>
+      </w:r>
+      <w:proofErr w:type="spellStart"/>
+      <w:r>
+        <w:rPr>
+          <w:sz w:val="36"/>
+          <w:szCs w:val="36"/>
+        </w:rPr>
+        <w:t>eb</w:t>
+      </w:r>
+      <w:proofErr w:type="spellEnd"/>
+    </w:p>
+    <w:p>
+      <w:pPr>
+        <w:pStyle w:val="ListParagraph"/>
+        <w:numPr>
+          <w:ilvl w:val="0"/>
+          <w:numId w:val="3"/>
+        </w:numPr>
+        <w:rPr>
+          <w:sz w:val="36"/>
+          <w:szCs w:val="36"/>
+        </w:rPr>
+      </w:pPr>
+    </w:p>
+    <w:p>
+      <w:pPr>
+        <w:rPr>
+          <w:sz w:val="36"/>
+          <w:szCs w:val="36"/>
+        </w:rPr>
+      </w:pPr>
+    </w:p>
+    <w:p>
+      <w:pPr>
+        <w:pStyle w:val="ListParagraph"/>
+        <w:numPr>
+          <w:ilvl w:val="0"/>
+          <w:numId w:val="3"/>
+        </w:numPr>
+        <w:rPr>
+          <w:sz w:val="36"/>
+          <w:szCs w:val="36"/>
+        </w:rPr>
+      </w:pPr>
+      <w:hyperlink r:id="rId5" w:history="1">
+        <w:r>
+          <w:rPr>
+            <w:rStyle w:val="Hyperlink"/>
+            <w:sz w:val="36"/>
+            <w:szCs w:val="36"/>
+          </w:rPr>
+          <w:t>https://docs.google.com/document/d/1Iz8hSsugySdk3G8i80nYIdthjMVU06SlWAsvdC0jWjA/edit?usp=sharing</w:t>
+        </w:r>
+      </w:hyperlink>
+    </w:p>
+    <w:p>
+      <w:pPr>
+        <w:pStyle w:val="ListParagraph"/>
+        <w:rPr>
+          <w:sz w:val="36"/>
+          <w:szCs w:val="36"/>
+        </w:rPr>
+      </w:pPr>
     </w:p>
     <w:sectPr>
       <w:pgSz w:w="11906" w:h="16838"/>
@@ -909,6 +1074,29 @@
       <w:contextualSpacing/>
     </w:pPr>
   </w:style>
+  <w:style w:type="character" w:styleId="Hyperlink">
+    <w:name w:val="Hyperlink"/>
+    <w:basedOn w:val="DefaultParagraphFont"/>
+    <w:uiPriority w:val="99"/>
+    <w:unhideWhenUsed/>
+    <w:rsid w:val="00244391"/>
+    <w:rPr>
+      <w:color w:val="0563C1" w:themeColor="hyperlink"/>
+      <w:u w:val="single"/>
+    </w:rPr>
+  </w:style>
+  <w:style w:type="character" w:styleId="UnresolvedMention">
+    <w:name w:val="Unresolved Mention"/>
+    <w:basedOn w:val="DefaultParagraphFont"/>
+    <w:uiPriority w:val="99"/>
+    <w:semiHidden/>
+    <w:unhideWhenUsed/>
+    <w:rsid w:val="00244391"/>
+    <w:rPr>
+      <w:color w:val="605E5C"/>
+      <w:shd w:val="clear" w:color="auto" w:fill="E1DFDD"/>
+    </w:rPr>
+  </w:style>
 </w:styles>
 </file>
 

</xml_diff>